<commit_message>
Updated with the relevant means and std's
</commit_message>
<xml_diff>
--- a/Statistics and stuff.docx
+++ b/Statistics and stuff.docx
@@ -2104,6 +2104,43 @@
           <w:lang w:val="en-US"/>
         </w:rPr>
       </w:pPr>
+      <w:r>
+        <w:rPr>
+          <w:lang w:val="en-US"/>
+        </w:rPr>
+        <w:t xml:space="preserve">Mean </w:t>
+      </w:r>
+      <w:r>
+        <w:rPr>
+          <w:lang w:val="en-US"/>
+        </w:rPr>
+        <w:t xml:space="preserve">close test: </w:t>
+      </w:r>
+      <w:r>
+        <w:rPr>
+          <w:lang w:val="en-US"/>
+        </w:rPr>
+        <w:t>26.75 +/- 13.4563</w:t>
+      </w:r>
+      <w:r>
+        <w:rPr>
+          <w:lang w:val="en-US"/>
+        </w:rPr>
+        <w:br/>
+        <w:t>Mean close control</w:t>
+      </w:r>
+      <w:r>
+        <w:rPr>
+          <w:lang w:val="en-US"/>
+        </w:rPr>
+        <w:t>:</w:t>
+      </w:r>
+      <w:r>
+        <w:rPr>
+          <w:lang w:val="en-US"/>
+        </w:rPr>
+        <w:t xml:space="preserve"> 38 +/-12.2007</w:t>
+      </w:r>
     </w:p>
     <w:p>
       <w:pPr>
@@ -2770,6 +2807,19 @@
           <w:lang w:val="en-US"/>
         </w:rPr>
       </w:pPr>
+      <w:r>
+        <w:rPr>
+          <w:lang w:val="en-US"/>
+        </w:rPr>
+        <w:t>Mean distance test 1: 502.02 +/- 274.88</w:t>
+      </w:r>
+      <w:r>
+        <w:rPr>
+          <w:lang w:val="en-US"/>
+        </w:rPr>
+        <w:br/>
+        <w:t>Mean distance test 3: 323.43 +/-171.13</w:t>
+      </w:r>
     </w:p>
     <w:p>
       <w:pPr>
@@ -2956,6 +3006,19 @@
           <w:lang w:val="en-US"/>
         </w:rPr>
       </w:pPr>
+      <w:r>
+        <w:rPr>
+          <w:lang w:val="en-US"/>
+        </w:rPr>
+        <w:t>Mean distance test: 584.34 +/- 250.02</w:t>
+      </w:r>
+      <w:r>
+        <w:rPr>
+          <w:lang w:val="en-US"/>
+        </w:rPr>
+        <w:br/>
+        <w:t>Mean distance control: 323.43 +/- 171.13</w:t>
+      </w:r>
       <w:bookmarkStart w:id="0" w:name="_GoBack"/>
       <w:bookmarkEnd w:id="0"/>
     </w:p>
@@ -3677,7 +3740,7 @@
 </file>
 
 <file path=customXml/itemProps1.xml><?xml version="1.0" encoding="utf-8"?>
-<ds:datastoreItem xmlns:ds="http://schemas.openxmlformats.org/officeDocument/2006/customXml" ds:itemID="{D1F2E57C-C0A9-4C3D-8BB2-241AFDB740A2}">
+<ds:datastoreItem xmlns:ds="http://schemas.openxmlformats.org/officeDocument/2006/customXml" ds:itemID="{A2EDA8ED-15D3-4CD9-A658-97CC48C1CB0E}">
   <ds:schemaRefs>
     <ds:schemaRef ds:uri="http://schemas.openxmlformats.org/officeDocument/2006/bibliography"/>
   </ds:schemaRefs>

</xml_diff>